<commit_message>
关于表达式的文法有误，'expression-list -> expression expression-list | EPSILON' 改成 'expression-list -> expression | EPSILON'
</commit_message>
<xml_diff>
--- a/doc/moses0.1-LL(1).docx
+++ b/doc/moses0.1-LL(1).docx
@@ -17,6 +17,8 @@
           <w:szCs w:val="44"/>
         </w:rPr>
       </w:pPr>
+      <w:bookmarkStart w:id="0" w:name="_GoBack"/>
+      <w:bookmarkEnd w:id="0"/>
       <w:r>
         <w:rPr>
           <w:rFonts w:hint="eastAsia"/>
@@ -661,7 +663,7 @@
           <w:i/>
           <w:color w:val="002060"/>
         </w:rPr>
-        <w:t>expression expression-list</w:t>
+        <w:t>expression</w:t>
       </w:r>
       <w:r>
         <w:rPr>
@@ -2931,8 +2933,6 @@
         </w:rPr>
         <w:t>EPSILON</w:t>
       </w:r>
-      <w:bookmarkStart w:id="0" w:name="_GoBack"/>
-      <w:bookmarkEnd w:id="0"/>
     </w:p>
     <w:sectPr>
       <w:pgSz w:w="11906" w:h="16838"/>

</xml_diff>